<commit_message>
correcao modelo er  e mapeamento logico completo
</commit_message>
<xml_diff>
--- a/mapeamento er logico.docx
+++ b/mapeamento er logico.docx
@@ -184,6 +184,19 @@
         </w:rPr>
       </w:pPr>
       <w:r>
+        <w:rPr/>
+      </w:r>
+    </w:p>
+    <w:p>
+      <w:pPr>
+        <w:pStyle w:val="Normal"/>
+        <w:bidi w:val="0"/>
+        <w:jc w:val="left"/>
+        <w:rPr>
+          <w:rFonts w:ascii="Times New Roman" w:hAnsi="Times New Roman"/>
+        </w:rPr>
+      </w:pPr>
+      <w:r>
         <w:rPr>
           <w:rFonts w:ascii="Times New Roman" w:hAnsi="Times New Roman"/>
         </w:rPr>
@@ -254,6 +267,20 @@
       <w:r>
         <w:rPr>
           <w:rFonts w:ascii="Times New Roman" w:hAnsi="Times New Roman"/>
+          <w:u w:val="none"/>
+        </w:rPr>
+        <w:t xml:space="preserve">, </w:t>
+      </w:r>
+      <w:r>
+        <w:rPr>
+          <w:rFonts w:ascii="Times New Roman" w:hAnsi="Times New Roman"/>
+          <w:u w:val="none"/>
+        </w:rPr>
+        <w:t>rank</w:t>
+      </w:r>
+      <w:r>
+        <w:rPr>
+          <w:rFonts w:ascii="Times New Roman" w:hAnsi="Times New Roman"/>
         </w:rPr>
         <w:t>)</w:t>
       </w:r>
@@ -286,6 +313,19 @@
         </w:rPr>
       </w:pPr>
       <w:r>
+        <w:rPr/>
+      </w:r>
+    </w:p>
+    <w:p>
+      <w:pPr>
+        <w:pStyle w:val="Normal"/>
+        <w:bidi w:val="0"/>
+        <w:jc w:val="left"/>
+        <w:rPr>
+          <w:rFonts w:ascii="Times New Roman" w:hAnsi="Times New Roman"/>
+        </w:rPr>
+      </w:pPr>
+      <w:r>
         <w:rPr>
           <w:rFonts w:ascii="Times New Roman" w:hAnsi="Times New Roman"/>
         </w:rPr>
@@ -620,23 +660,68 @@
         <w:jc w:val="left"/>
         <w:rPr>
           <w:rFonts w:ascii="Times New Roman" w:hAnsi="Times New Roman"/>
-          <w:b w:val="false"/>
-          <w:bCs w:val="false"/>
-          <w:sz w:val="24"/>
-          <w:szCs w:val="24"/>
-        </w:rPr>
-      </w:pPr>
-      <w:r>
-        <w:rPr>
-          <w:rFonts w:ascii="Times New Roman" w:hAnsi="Times New Roman"/>
-          <w:b w:val="false"/>
-          <w:bCs w:val="false"/>
-          <w:sz w:val="24"/>
-          <w:szCs w:val="24"/>
-          <w:u w:val="none"/>
-        </w:rPr>
-        <w:tab/>
-        <w:t xml:space="preserve">pagaSalario (codAH, </w:t>
+          <w:b/>
+          <w:bCs/>
+          <w:sz w:val="28"/>
+          <w:szCs w:val="28"/>
+        </w:rPr>
+      </w:pPr>
+      <w:r>
+        <w:rPr>
+          <w:rFonts w:ascii="Times New Roman" w:hAnsi="Times New Roman"/>
+          <w:b/>
+          <w:bCs/>
+          <w:sz w:val="28"/>
+          <w:szCs w:val="28"/>
+        </w:rPr>
+      </w:r>
+    </w:p>
+    <w:p>
+      <w:pPr>
+        <w:pStyle w:val="BodyText"/>
+        <w:bidi w:val="0"/>
+        <w:jc w:val="left"/>
+        <w:rPr>
+          <w:rFonts w:ascii="Times New Roman" w:hAnsi="Times New Roman"/>
+          <w:b w:val="false"/>
+          <w:bCs w:val="false"/>
+          <w:sz w:val="24"/>
+          <w:szCs w:val="24"/>
+        </w:rPr>
+      </w:pPr>
+      <w:r>
+        <w:rPr>
+          <w:rFonts w:ascii="Times New Roman" w:hAnsi="Times New Roman"/>
+          <w:b w:val="false"/>
+          <w:bCs w:val="false"/>
+          <w:sz w:val="24"/>
+          <w:szCs w:val="24"/>
+          <w:u w:val="none"/>
+        </w:rPr>
+        <w:tab/>
+        <w:t>pagaSalario</w:t>
+      </w:r>
+      <w:r>
+        <w:rPr>
+          <w:rFonts w:ascii="Times New Roman" w:hAnsi="Times New Roman"/>
+          <w:b w:val="false"/>
+          <w:bCs w:val="false"/>
+          <w:sz w:val="24"/>
+          <w:szCs w:val="24"/>
+          <w:u w:val="none"/>
+        </w:rPr>
+        <w:t>Bonus</w:t>
+      </w:r>
+      <w:r>
+        <w:rPr>
+          <w:rFonts w:ascii="Times New Roman" w:hAnsi="Times New Roman"/>
+          <w:b w:val="false"/>
+          <w:bCs w:val="false"/>
+          <w:sz w:val="24"/>
+          <w:szCs w:val="24"/>
+          <w:u w:val="none"/>
+        </w:rPr>
+        <w:t xml:space="preserve"> (</w:t>
       </w:r>
       <w:r>
         <w:rPr>
@@ -647,163 +732,537 @@
           <w:szCs w:val="24"/>
           <w:u w:val="single"/>
         </w:rPr>
+        <w:t>codAH, cpf</w:t>
+      </w:r>
+      <w:r>
+        <w:rPr>
+          <w:rFonts w:ascii="Times New Roman" w:hAnsi="Times New Roman"/>
+          <w:b w:val="false"/>
+          <w:bCs w:val="false"/>
+          <w:sz w:val="24"/>
+          <w:szCs w:val="24"/>
+          <w:u w:val="none"/>
+        </w:rPr>
+        <w:t xml:space="preserve">, </w:t>
+      </w:r>
+      <w:r>
+        <w:rPr>
+          <w:rFonts w:ascii="Times New Roman" w:hAnsi="Times New Roman"/>
+          <w:b w:val="false"/>
+          <w:bCs w:val="false"/>
+          <w:sz w:val="24"/>
+          <w:szCs w:val="24"/>
+          <w:u w:val="none"/>
+        </w:rPr>
+        <w:t>[codB]</w:t>
+      </w:r>
+      <w:r>
+        <w:rPr>
+          <w:rFonts w:ascii="Times New Roman" w:hAnsi="Times New Roman"/>
+          <w:b w:val="false"/>
+          <w:bCs w:val="false"/>
+          <w:sz w:val="24"/>
+          <w:szCs w:val="24"/>
+          <w:u w:val="none"/>
+        </w:rPr>
+        <w:t>)</w:t>
+      </w:r>
+    </w:p>
+    <w:p>
+      <w:pPr>
+        <w:pStyle w:val="BodyText"/>
+        <w:bidi w:val="0"/>
+        <w:jc w:val="left"/>
+        <w:rPr>
+          <w:rFonts w:ascii="Times New Roman" w:hAnsi="Times New Roman"/>
+          <w:b w:val="false"/>
+          <w:bCs w:val="false"/>
+          <w:sz w:val="24"/>
+          <w:szCs w:val="24"/>
+        </w:rPr>
+      </w:pPr>
+      <w:r>
+        <w:rPr>
+          <w:rFonts w:ascii="Times New Roman" w:hAnsi="Times New Roman"/>
+          <w:b w:val="false"/>
+          <w:bCs w:val="false"/>
+          <w:sz w:val="24"/>
+          <w:szCs w:val="24"/>
+          <w:u w:val="none"/>
+        </w:rPr>
+        <w:tab/>
+        <w:tab/>
+        <w:t>codAH → assHeroi(codAH)</w:t>
+      </w:r>
+    </w:p>
+    <w:p>
+      <w:pPr>
+        <w:pStyle w:val="BodyText"/>
+        <w:bidi w:val="0"/>
+        <w:jc w:val="left"/>
+        <w:rPr>
+          <w:rFonts w:ascii="Times New Roman" w:hAnsi="Times New Roman"/>
+          <w:b w:val="false"/>
+          <w:bCs w:val="false"/>
+          <w:sz w:val="24"/>
+          <w:szCs w:val="24"/>
+        </w:rPr>
+      </w:pPr>
+      <w:r>
+        <w:rPr>
+          <w:rFonts w:ascii="Times New Roman" w:hAnsi="Times New Roman"/>
+          <w:b w:val="false"/>
+          <w:bCs w:val="false"/>
+          <w:sz w:val="24"/>
+          <w:szCs w:val="24"/>
+          <w:u w:val="none"/>
+        </w:rPr>
+        <w:tab/>
+        <w:tab/>
+        <w:t>cpf → executivo(cpf)</w:t>
+      </w:r>
+    </w:p>
+    <w:p>
+      <w:pPr>
+        <w:pStyle w:val="BodyText"/>
+        <w:bidi w:val="0"/>
+        <w:jc w:val="left"/>
+        <w:rPr>
+          <w:rFonts w:ascii="Times New Roman" w:hAnsi="Times New Roman"/>
+          <w:b w:val="false"/>
+          <w:bCs w:val="false"/>
+          <w:sz w:val="24"/>
+          <w:szCs w:val="24"/>
+        </w:rPr>
+      </w:pPr>
+      <w:r>
+        <w:rPr>
+          <w:rFonts w:ascii="Times New Roman" w:hAnsi="Times New Roman"/>
+          <w:b w:val="false"/>
+          <w:bCs w:val="false"/>
+          <w:sz w:val="24"/>
+          <w:szCs w:val="24"/>
+          <w:u w:val="none"/>
+        </w:rPr>
+        <w:tab/>
+        <w:tab/>
+      </w:r>
+      <w:r>
+        <w:rPr>
+          <w:rFonts w:ascii="Times New Roman" w:hAnsi="Times New Roman"/>
+          <w:b w:val="false"/>
+          <w:bCs w:val="false"/>
+          <w:sz w:val="24"/>
+          <w:szCs w:val="24"/>
+          <w:u w:val="none"/>
+        </w:rPr>
+        <w:t>codB → bonus(codB)</w:t>
+      </w:r>
+    </w:p>
+    <w:p>
+      <w:pPr>
+        <w:pStyle w:val="BodyText"/>
+        <w:bidi w:val="0"/>
+        <w:jc w:val="left"/>
+        <w:rPr>
+          <w:rFonts w:ascii="Times New Roman" w:hAnsi="Times New Roman"/>
+        </w:rPr>
+      </w:pPr>
+      <w:r>
+        <w:rPr>
+          <w:rFonts w:ascii="Times New Roman" w:hAnsi="Times New Roman"/>
+          <w:b w:val="false"/>
+          <w:bCs w:val="false"/>
+          <w:sz w:val="24"/>
+          <w:szCs w:val="24"/>
+          <w:u w:val="none"/>
+        </w:rPr>
+        <w:tab/>
+      </w:r>
+    </w:p>
+    <w:p>
+      <w:pPr>
+        <w:pStyle w:val="BodyText"/>
+        <w:bidi w:val="0"/>
+        <w:jc w:val="left"/>
+        <w:rPr>
+          <w:rFonts w:ascii="Times New Roman" w:hAnsi="Times New Roman"/>
+          <w:b/>
+          <w:bCs/>
+          <w:sz w:val="28"/>
+          <w:szCs w:val="28"/>
+        </w:rPr>
+      </w:pPr>
+      <w:r>
+        <w:rPr/>
+      </w:r>
+    </w:p>
+    <w:p>
+      <w:pPr>
+        <w:pStyle w:val="BodyText"/>
+        <w:bidi w:val="0"/>
+        <w:jc w:val="left"/>
+        <w:rPr>
+          <w:rFonts w:ascii="Times New Roman" w:hAnsi="Times New Roman"/>
+          <w:b/>
+          <w:bCs/>
+          <w:sz w:val="28"/>
+          <w:szCs w:val="28"/>
+        </w:rPr>
+      </w:pPr>
+      <w:r>
+        <w:rPr/>
+      </w:r>
+    </w:p>
+    <w:p>
+      <w:pPr>
+        <w:pStyle w:val="BodyText"/>
+        <w:bidi w:val="0"/>
+        <w:jc w:val="left"/>
+        <w:rPr>
+          <w:rFonts w:ascii="Times New Roman" w:hAnsi="Times New Roman"/>
+          <w:b/>
+          <w:bCs/>
+          <w:sz w:val="28"/>
+          <w:szCs w:val="28"/>
+        </w:rPr>
+      </w:pPr>
+      <w:r>
+        <w:rPr/>
+      </w:r>
+    </w:p>
+    <w:p>
+      <w:pPr>
+        <w:pStyle w:val="BodyText"/>
+        <w:bidi w:val="0"/>
+        <w:jc w:val="left"/>
+        <w:rPr>
+          <w:u w:val="none"/>
+        </w:rPr>
+      </w:pPr>
+      <w:r>
+        <w:rPr>
+          <w:u w:val="none"/>
+        </w:rPr>
+      </w:r>
+    </w:p>
+    <w:p>
+      <w:pPr>
+        <w:pStyle w:val="BodyText"/>
+        <w:bidi w:val="0"/>
+        <w:jc w:val="left"/>
+        <w:rPr>
+          <w:u w:val="none"/>
+        </w:rPr>
+      </w:pPr>
+      <w:r>
+        <w:rPr>
+          <w:u w:val="none"/>
+        </w:rPr>
+      </w:r>
+    </w:p>
+    <w:p>
+      <w:pPr>
+        <w:pStyle w:val="BodyText"/>
+        <w:bidi w:val="0"/>
+        <w:jc w:val="left"/>
+        <w:rPr>
+          <w:rFonts w:ascii="Times New Roman" w:hAnsi="Times New Roman"/>
+        </w:rPr>
+      </w:pPr>
+      <w:r>
+        <w:rPr>
+          <w:rFonts w:ascii="Times New Roman" w:hAnsi="Times New Roman"/>
+          <w:b/>
+          <w:bCs/>
+          <w:sz w:val="28"/>
+          <w:szCs w:val="28"/>
+          <w:u w:val="none"/>
+        </w:rPr>
+        <w:t>Relação 1 : N</w:t>
+      </w:r>
+    </w:p>
+    <w:p>
+      <w:pPr>
+        <w:pStyle w:val="BodyText"/>
+        <w:bidi w:val="0"/>
+        <w:jc w:val="left"/>
+        <w:rPr>
+          <w:b/>
+          <w:bCs/>
+          <w:sz w:val="28"/>
+          <w:szCs w:val="28"/>
+          <w:u w:val="none"/>
+        </w:rPr>
+      </w:pPr>
+      <w:r>
+        <w:rPr>
+          <w:b/>
+          <w:bCs/>
+          <w:sz w:val="28"/>
+          <w:szCs w:val="28"/>
+          <w:u w:val="none"/>
+        </w:rPr>
+      </w:r>
+    </w:p>
+    <w:p>
+      <w:pPr>
+        <w:pStyle w:val="Normal"/>
+        <w:bidi w:val="0"/>
+        <w:jc w:val="left"/>
+        <w:rPr>
+          <w:rFonts w:ascii="Times New Roman" w:hAnsi="Times New Roman"/>
+          <w:u w:val="none"/>
+        </w:rPr>
+      </w:pPr>
+      <w:r>
+        <w:rPr>
+          <w:rFonts w:ascii="Times New Roman" w:hAnsi="Times New Roman"/>
+          <w:u w:val="none"/>
+        </w:rPr>
+        <w:tab/>
+        <w:t>executivo (</w:t>
+      </w:r>
+      <w:r>
+        <w:rPr>
+          <w:rFonts w:ascii="Times New Roman" w:hAnsi="Times New Roman"/>
+          <w:u w:val="single"/>
+        </w:rPr>
         <w:t>cpf</w:t>
       </w:r>
       <w:r>
         <w:rPr>
           <w:rFonts w:ascii="Times New Roman" w:hAnsi="Times New Roman"/>
-          <w:b w:val="false"/>
-          <w:bCs w:val="false"/>
-          <w:sz w:val="24"/>
-          <w:szCs w:val="24"/>
-          <w:u w:val="none"/>
-        </w:rPr>
-        <w:t>)</w:t>
-      </w:r>
-    </w:p>
-    <w:p>
-      <w:pPr>
-        <w:pStyle w:val="BodyText"/>
-        <w:bidi w:val="0"/>
-        <w:jc w:val="left"/>
-        <w:rPr>
-          <w:rFonts w:ascii="Times New Roman" w:hAnsi="Times New Roman"/>
-          <w:b w:val="false"/>
-          <w:bCs w:val="false"/>
-          <w:sz w:val="24"/>
-          <w:szCs w:val="24"/>
-        </w:rPr>
-      </w:pPr>
-      <w:r>
-        <w:rPr>
-          <w:rFonts w:ascii="Times New Roman" w:hAnsi="Times New Roman"/>
-          <w:b w:val="false"/>
-          <w:bCs w:val="false"/>
-          <w:sz w:val="24"/>
-          <w:szCs w:val="24"/>
-          <w:u w:val="none"/>
-        </w:rPr>
-        <w:tab/>
-        <w:tab/>
+          <w:u w:val="none"/>
+        </w:rPr>
+        <w:t>, cargo, codAH!, codSup)</w:t>
+      </w:r>
+    </w:p>
+    <w:p>
+      <w:pPr>
+        <w:pStyle w:val="Normal"/>
+        <w:bidi w:val="0"/>
+        <w:jc w:val="left"/>
+        <w:rPr>
+          <w:rFonts w:ascii="Times New Roman" w:hAnsi="Times New Roman"/>
+          <w:u w:val="none"/>
+        </w:rPr>
+      </w:pPr>
+      <w:r>
+        <w:rPr>
+          <w:rFonts w:ascii="Times New Roman" w:hAnsi="Times New Roman"/>
+          <w:u w:val="none"/>
+        </w:rPr>
+      </w:r>
+    </w:p>
+    <w:p>
+      <w:pPr>
+        <w:pStyle w:val="Normal"/>
+        <w:bidi w:val="0"/>
+        <w:jc w:val="left"/>
+        <w:rPr>
+          <w:rFonts w:ascii="Times New Roman" w:hAnsi="Times New Roman"/>
+          <w:u w:val="none"/>
+        </w:rPr>
+      </w:pPr>
+      <w:r>
+        <w:rPr>
+          <w:rFonts w:ascii="Times New Roman" w:hAnsi="Times New Roman"/>
+          <w:u w:val="none"/>
+        </w:rPr>
+        <w:tab/>
+        <w:tab/>
+        <w:t>cpf → pessoa(cpf)</w:t>
+      </w:r>
+    </w:p>
+    <w:p>
+      <w:pPr>
+        <w:pStyle w:val="Normal"/>
+        <w:bidi w:val="0"/>
+        <w:jc w:val="left"/>
+        <w:rPr>
+          <w:rFonts w:ascii="Times New Roman" w:hAnsi="Times New Roman"/>
+          <w:u w:val="none"/>
+        </w:rPr>
+      </w:pPr>
+      <w:r>
+        <w:rPr>
+          <w:rFonts w:ascii="Times New Roman" w:hAnsi="Times New Roman"/>
+          <w:u w:val="none"/>
+        </w:rPr>
+        <w:tab/>
+        <w:tab/>
+      </w:r>
+      <w:r>
+        <w:rPr>
+          <w:rFonts w:ascii="Times New Roman" w:hAnsi="Times New Roman"/>
+          <w:b w:val="false"/>
+          <w:bCs w:val="false"/>
+          <w:sz w:val="24"/>
+          <w:szCs w:val="24"/>
+          <w:u w:val="none"/>
+        </w:rPr>
         <w:t>codAH → assHeroi(codAH)</w:t>
       </w:r>
     </w:p>
     <w:p>
       <w:pPr>
-        <w:pStyle w:val="BodyText"/>
-        <w:bidi w:val="0"/>
-        <w:jc w:val="left"/>
-        <w:rPr>
-          <w:rFonts w:ascii="Times New Roman" w:hAnsi="Times New Roman"/>
-          <w:b w:val="false"/>
-          <w:bCs w:val="false"/>
-          <w:sz w:val="24"/>
-          <w:szCs w:val="24"/>
-        </w:rPr>
-      </w:pPr>
-      <w:r>
-        <w:rPr>
-          <w:rFonts w:ascii="Times New Roman" w:hAnsi="Times New Roman"/>
-          <w:b w:val="false"/>
-          <w:bCs w:val="false"/>
-          <w:sz w:val="24"/>
-          <w:szCs w:val="24"/>
-          <w:u w:val="none"/>
-        </w:rPr>
-        <w:tab/>
-        <w:tab/>
-        <w:t>*cpf → executivo(cpf)</w:t>
-      </w:r>
-    </w:p>
-    <w:p>
-      <w:pPr>
-        <w:pStyle w:val="BodyText"/>
-        <w:bidi w:val="0"/>
-        <w:jc w:val="left"/>
-        <w:rPr>
-          <w:rFonts w:ascii="Times New Roman" w:hAnsi="Times New Roman"/>
-        </w:rPr>
-      </w:pPr>
-      <w:r>
-        <w:rPr>
-          <w:rFonts w:ascii="Times New Roman" w:hAnsi="Times New Roman"/>
-          <w:b w:val="false"/>
-          <w:bCs w:val="false"/>
-          <w:sz w:val="24"/>
-          <w:szCs w:val="24"/>
-          <w:u w:val="none"/>
-        </w:rPr>
-        <w:tab/>
-      </w:r>
-    </w:p>
-    <w:p>
-      <w:pPr>
-        <w:pStyle w:val="BodyText"/>
-        <w:bidi w:val="0"/>
-        <w:jc w:val="left"/>
-        <w:rPr>
-          <w:rFonts w:ascii="Times New Roman" w:hAnsi="Times New Roman"/>
-          <w:b/>
-          <w:bCs/>
-          <w:sz w:val="28"/>
-          <w:szCs w:val="28"/>
-        </w:rPr>
-      </w:pPr>
-      <w:r>
-        <w:rPr>
-          <w:rFonts w:ascii="Times New Roman" w:hAnsi="Times New Roman"/>
-          <w:b/>
-          <w:bCs/>
-          <w:sz w:val="28"/>
-          <w:szCs w:val="28"/>
-          <w:u w:val="none"/>
-        </w:rPr>
-        <w:t>Relação 1 : 1</w:t>
-      </w:r>
-    </w:p>
-    <w:p>
-      <w:pPr>
-        <w:pStyle w:val="BodyText"/>
-        <w:bidi w:val="0"/>
-        <w:jc w:val="left"/>
-        <w:rPr>
-          <w:b w:val="false"/>
-          <w:bCs w:val="false"/>
-          <w:sz w:val="24"/>
-          <w:szCs w:val="24"/>
-          <w:u w:val="none"/>
-        </w:rPr>
-      </w:pPr>
-      <w:r>
-        <w:rPr>
-          <w:b w:val="false"/>
-          <w:bCs w:val="false"/>
-          <w:sz w:val="24"/>
-          <w:szCs w:val="24"/>
-          <w:u w:val="none"/>
-        </w:rPr>
-      </w:r>
-    </w:p>
-    <w:p>
-      <w:pPr>
-        <w:pStyle w:val="BodyText"/>
-        <w:bidi w:val="0"/>
-        <w:jc w:val="left"/>
-        <w:rPr>
-          <w:rFonts w:ascii="Times New Roman" w:hAnsi="Times New Roman"/>
-        </w:rPr>
-      </w:pPr>
-      <w:r>
-        <w:rPr>
-          <w:rFonts w:ascii="Times New Roman" w:hAnsi="Times New Roman"/>
-          <w:b w:val="false"/>
-          <w:bCs w:val="false"/>
-          <w:sz w:val="24"/>
-          <w:szCs w:val="24"/>
-          <w:u w:val="none"/>
-        </w:rPr>
-        <w:tab/>
-        <w:t xml:space="preserve">pagaSalario (codAH, </w:t>
+        <w:pStyle w:val="Normal"/>
+        <w:bidi w:val="0"/>
+        <w:jc w:val="left"/>
+        <w:rPr>
+          <w:rFonts w:ascii="Times New Roman" w:hAnsi="Times New Roman"/>
+          <w:u w:val="none"/>
+        </w:rPr>
+      </w:pPr>
+      <w:r>
+        <w:rPr>
+          <w:rFonts w:ascii="Times New Roman" w:hAnsi="Times New Roman"/>
+          <w:b w:val="false"/>
+          <w:bCs w:val="false"/>
+          <w:sz w:val="24"/>
+          <w:szCs w:val="24"/>
+          <w:u w:val="none"/>
+        </w:rPr>
+        <w:tab/>
+        <w:tab/>
+        <w:t>codSup → executivo(cpf)</w:t>
+      </w:r>
+    </w:p>
+    <w:p>
+      <w:pPr>
+        <w:pStyle w:val="Normal"/>
+        <w:bidi w:val="0"/>
+        <w:jc w:val="left"/>
+        <w:rPr>
+          <w:rFonts w:ascii="Times New Roman" w:hAnsi="Times New Roman"/>
+          <w:u w:val="none"/>
+        </w:rPr>
+      </w:pPr>
+      <w:r>
+        <w:rPr>
+          <w:b w:val="false"/>
+          <w:bCs w:val="false"/>
+          <w:sz w:val="24"/>
+          <w:szCs w:val="24"/>
+        </w:rPr>
+      </w:r>
+    </w:p>
+    <w:p>
+      <w:pPr>
+        <w:pStyle w:val="Normal"/>
+        <w:bidi w:val="0"/>
+        <w:jc w:val="left"/>
+        <w:rPr>
+          <w:rFonts w:ascii="Times New Roman" w:hAnsi="Times New Roman"/>
+          <w:u w:val="none"/>
+        </w:rPr>
+      </w:pPr>
+      <w:r>
+        <w:rPr>
+          <w:b w:val="false"/>
+          <w:bCs w:val="false"/>
+          <w:sz w:val="24"/>
+          <w:szCs w:val="24"/>
+        </w:rPr>
+      </w:r>
+    </w:p>
+    <w:p>
+      <w:pPr>
+        <w:pStyle w:val="Normal"/>
+        <w:bidi w:val="0"/>
+        <w:jc w:val="left"/>
+        <w:rPr>
+          <w:b w:val="false"/>
+          <w:bCs w:val="false"/>
+          <w:sz w:val="24"/>
+          <w:szCs w:val="24"/>
+        </w:rPr>
+      </w:pPr>
+      <w:r>
+        <w:rPr>
+          <w:b w:val="false"/>
+          <w:bCs w:val="false"/>
+          <w:sz w:val="24"/>
+          <w:szCs w:val="24"/>
+        </w:rPr>
+      </w:r>
+    </w:p>
+    <w:p>
+      <w:pPr>
+        <w:pStyle w:val="BodyText"/>
+        <w:bidi w:val="0"/>
+        <w:jc w:val="left"/>
+        <w:rPr>
+          <w:rFonts w:ascii="Times New Roman" w:hAnsi="Times New Roman"/>
+          <w:b/>
+          <w:bCs/>
+          <w:sz w:val="28"/>
+          <w:szCs w:val="28"/>
+        </w:rPr>
+      </w:pPr>
+      <w:r>
+        <w:rPr>
+          <w:rFonts w:ascii="Times New Roman" w:hAnsi="Times New Roman"/>
+          <w:b/>
+          <w:bCs/>
+          <w:sz w:val="24"/>
+          <w:szCs w:val="24"/>
+        </w:rPr>
+        <w:t>Relação N : N</w:t>
+      </w:r>
+    </w:p>
+    <w:p>
+      <w:pPr>
+        <w:pStyle w:val="BodyText"/>
+        <w:bidi w:val="0"/>
+        <w:jc w:val="left"/>
+        <w:rPr>
+          <w:rFonts w:ascii="Times New Roman" w:hAnsi="Times New Roman"/>
+          <w:b/>
+          <w:bCs/>
+          <w:sz w:val="28"/>
+          <w:szCs w:val="28"/>
+        </w:rPr>
+      </w:pPr>
+      <w:r>
+        <w:rPr>
+          <w:rFonts w:ascii="Times New Roman" w:hAnsi="Times New Roman"/>
+          <w:b/>
+          <w:bCs/>
+          <w:sz w:val="28"/>
+          <w:szCs w:val="28"/>
+        </w:rPr>
+      </w:r>
+    </w:p>
+    <w:p>
+      <w:pPr>
+        <w:pStyle w:val="BodyText"/>
+        <w:bidi w:val="0"/>
+        <w:jc w:val="left"/>
+        <w:rPr>
+          <w:rFonts w:ascii="Times New Roman" w:hAnsi="Times New Roman"/>
+        </w:rPr>
+      </w:pPr>
+      <w:r>
+        <w:rPr>
+          <w:rFonts w:ascii="Times New Roman" w:hAnsi="Times New Roman"/>
+          <w:b/>
+          <w:bCs/>
+          <w:sz w:val="24"/>
+          <w:szCs w:val="24"/>
+        </w:rPr>
+        <w:tab/>
+      </w:r>
+      <w:r>
+        <w:rPr>
+          <w:rFonts w:ascii="Times New Roman" w:hAnsi="Times New Roman"/>
+          <w:b w:val="false"/>
+          <w:bCs w:val="false"/>
+          <w:sz w:val="24"/>
+          <w:szCs w:val="24"/>
+        </w:rPr>
+        <w:t>batalha (</w:t>
       </w:r>
       <w:r>
         <w:rPr>
@@ -814,401 +1273,7 @@
           <w:szCs w:val="24"/>
           <w:u w:val="single"/>
         </w:rPr>
-        <w:t>cpf</w:t>
-      </w:r>
-      <w:r>
-        <w:rPr>
-          <w:rFonts w:ascii="Times New Roman" w:hAnsi="Times New Roman"/>
-          <w:b w:val="false"/>
-          <w:bCs w:val="false"/>
-          <w:sz w:val="24"/>
-          <w:szCs w:val="24"/>
-          <w:u w:val="none"/>
-        </w:rPr>
-        <w:t>, [codB])</w:t>
-      </w:r>
-    </w:p>
-    <w:p>
-      <w:pPr>
-        <w:pStyle w:val="BodyText"/>
-        <w:bidi w:val="0"/>
-        <w:jc w:val="left"/>
-        <w:rPr>
-          <w:rFonts w:ascii="Times New Roman" w:hAnsi="Times New Roman"/>
-        </w:rPr>
-      </w:pPr>
-      <w:r>
-        <w:rPr>
-          <w:rFonts w:ascii="Times New Roman" w:hAnsi="Times New Roman"/>
-          <w:b w:val="false"/>
-          <w:bCs w:val="false"/>
-          <w:sz w:val="24"/>
-          <w:szCs w:val="24"/>
-          <w:u w:val="none"/>
-        </w:rPr>
-        <w:tab/>
-        <w:tab/>
-        <w:t>codAH → assHeroi(codAH)</w:t>
-      </w:r>
-    </w:p>
-    <w:p>
-      <w:pPr>
-        <w:pStyle w:val="BodyText"/>
-        <w:bidi w:val="0"/>
-        <w:jc w:val="left"/>
-        <w:rPr>
-          <w:rFonts w:ascii="Times New Roman" w:hAnsi="Times New Roman"/>
-          <w:b w:val="false"/>
-          <w:bCs w:val="false"/>
-          <w:sz w:val="24"/>
-          <w:szCs w:val="24"/>
-        </w:rPr>
-      </w:pPr>
-      <w:r>
-        <w:rPr>
-          <w:rFonts w:ascii="Times New Roman" w:hAnsi="Times New Roman"/>
-          <w:b w:val="false"/>
-          <w:bCs w:val="false"/>
-          <w:sz w:val="24"/>
-          <w:szCs w:val="24"/>
-          <w:u w:val="none"/>
-        </w:rPr>
-        <w:tab/>
-        <w:tab/>
-        <w:t>cpf → executivo(cpf)</w:t>
-      </w:r>
-    </w:p>
-    <w:p>
-      <w:pPr>
-        <w:pStyle w:val="BodyText"/>
-        <w:bidi w:val="0"/>
-        <w:jc w:val="left"/>
-        <w:rPr>
-          <w:rFonts w:ascii="Times New Roman" w:hAnsi="Times New Roman"/>
-          <w:b w:val="false"/>
-          <w:bCs w:val="false"/>
-          <w:sz w:val="24"/>
-          <w:szCs w:val="24"/>
-        </w:rPr>
-      </w:pPr>
-      <w:r>
-        <w:rPr>
-          <w:rFonts w:ascii="Times New Roman" w:hAnsi="Times New Roman"/>
-          <w:b w:val="false"/>
-          <w:bCs w:val="false"/>
-          <w:sz w:val="24"/>
-          <w:szCs w:val="24"/>
-          <w:u w:val="none"/>
-        </w:rPr>
-        <w:tab/>
-        <w:tab/>
-        <w:t>*codB → bonus(codB)</w:t>
-      </w:r>
-    </w:p>
-    <w:p>
-      <w:pPr>
-        <w:pStyle w:val="BodyText"/>
-        <w:bidi w:val="0"/>
-        <w:jc w:val="left"/>
-        <w:rPr>
-          <w:u w:val="none"/>
-        </w:rPr>
-      </w:pPr>
-      <w:r>
-        <w:rPr>
-          <w:u w:val="none"/>
-        </w:rPr>
-      </w:r>
-    </w:p>
-    <w:p>
-      <w:pPr>
-        <w:pStyle w:val="BodyText"/>
-        <w:bidi w:val="0"/>
-        <w:jc w:val="left"/>
-        <w:rPr>
-          <w:u w:val="none"/>
-        </w:rPr>
-      </w:pPr>
-      <w:r>
-        <w:rPr>
-          <w:u w:val="none"/>
-        </w:rPr>
-      </w:r>
-    </w:p>
-    <w:p>
-      <w:pPr>
-        <w:pStyle w:val="BodyText"/>
-        <w:bidi w:val="0"/>
-        <w:jc w:val="left"/>
-        <w:rPr>
-          <w:rFonts w:ascii="Times New Roman" w:hAnsi="Times New Roman"/>
-        </w:rPr>
-      </w:pPr>
-      <w:r>
-        <w:rPr>
-          <w:rFonts w:ascii="Times New Roman" w:hAnsi="Times New Roman"/>
-          <w:b/>
-          <w:bCs/>
-          <w:sz w:val="28"/>
-          <w:szCs w:val="28"/>
-          <w:u w:val="none"/>
-        </w:rPr>
-        <w:t>Relação 1 : N</w:t>
-      </w:r>
-    </w:p>
-    <w:p>
-      <w:pPr>
-        <w:pStyle w:val="BodyText"/>
-        <w:bidi w:val="0"/>
-        <w:jc w:val="left"/>
-        <w:rPr>
-          <w:b/>
-          <w:bCs/>
-          <w:sz w:val="28"/>
-          <w:szCs w:val="28"/>
-          <w:u w:val="none"/>
-        </w:rPr>
-      </w:pPr>
-      <w:r>
-        <w:rPr>
-          <w:b/>
-          <w:bCs/>
-          <w:sz w:val="28"/>
-          <w:szCs w:val="28"/>
-          <w:u w:val="none"/>
-        </w:rPr>
-      </w:r>
-    </w:p>
-    <w:p>
-      <w:pPr>
-        <w:pStyle w:val="Normal"/>
-        <w:bidi w:val="0"/>
-        <w:jc w:val="left"/>
-        <w:rPr>
-          <w:rFonts w:ascii="Times New Roman" w:hAnsi="Times New Roman"/>
-          <w:u w:val="none"/>
-        </w:rPr>
-      </w:pPr>
-      <w:r>
-        <w:rPr>
-          <w:rFonts w:ascii="Times New Roman" w:hAnsi="Times New Roman"/>
-          <w:u w:val="none"/>
-        </w:rPr>
-        <w:tab/>
-        <w:t>executivo (</w:t>
-      </w:r>
-      <w:r>
-        <w:rPr>
-          <w:rFonts w:ascii="Times New Roman" w:hAnsi="Times New Roman"/>
-          <w:u w:val="single"/>
-        </w:rPr>
-        <w:t>cpf</w:t>
-      </w:r>
-      <w:r>
-        <w:rPr>
-          <w:rFonts w:ascii="Times New Roman" w:hAnsi="Times New Roman"/>
-          <w:u w:val="none"/>
-        </w:rPr>
-        <w:t>, cargo, codAH!, codSup)</w:t>
-      </w:r>
-    </w:p>
-    <w:p>
-      <w:pPr>
-        <w:pStyle w:val="Normal"/>
-        <w:bidi w:val="0"/>
-        <w:jc w:val="left"/>
-        <w:rPr>
-          <w:rFonts w:ascii="Times New Roman" w:hAnsi="Times New Roman"/>
-          <w:u w:val="none"/>
-        </w:rPr>
-      </w:pPr>
-      <w:r>
-        <w:rPr>
-          <w:rFonts w:ascii="Times New Roman" w:hAnsi="Times New Roman"/>
-          <w:u w:val="none"/>
-        </w:rPr>
-      </w:r>
-    </w:p>
-    <w:p>
-      <w:pPr>
-        <w:pStyle w:val="Normal"/>
-        <w:bidi w:val="0"/>
-        <w:jc w:val="left"/>
-        <w:rPr>
-          <w:rFonts w:ascii="Times New Roman" w:hAnsi="Times New Roman"/>
-          <w:u w:val="none"/>
-        </w:rPr>
-      </w:pPr>
-      <w:r>
-        <w:rPr>
-          <w:rFonts w:ascii="Times New Roman" w:hAnsi="Times New Roman"/>
-          <w:u w:val="none"/>
-        </w:rPr>
-        <w:tab/>
-        <w:tab/>
-        <w:t>cpf → pessoa(cpf)</w:t>
-      </w:r>
-    </w:p>
-    <w:p>
-      <w:pPr>
-        <w:pStyle w:val="Normal"/>
-        <w:bidi w:val="0"/>
-        <w:jc w:val="left"/>
-        <w:rPr>
-          <w:rFonts w:ascii="Times New Roman" w:hAnsi="Times New Roman"/>
-          <w:u w:val="none"/>
-        </w:rPr>
-      </w:pPr>
-      <w:r>
-        <w:rPr>
-          <w:rFonts w:ascii="Times New Roman" w:hAnsi="Times New Roman"/>
-          <w:u w:val="none"/>
-        </w:rPr>
-        <w:tab/>
-        <w:tab/>
-        <w:t>*</w:t>
-      </w:r>
-      <w:r>
-        <w:rPr>
-          <w:rFonts w:ascii="Times New Roman" w:hAnsi="Times New Roman"/>
-          <w:b w:val="false"/>
-          <w:bCs w:val="false"/>
-          <w:sz w:val="24"/>
-          <w:szCs w:val="24"/>
-          <w:u w:val="none"/>
-        </w:rPr>
-        <w:t>codAH → assHeroi(codAH)</w:t>
-      </w:r>
-    </w:p>
-    <w:p>
-      <w:pPr>
-        <w:pStyle w:val="Normal"/>
-        <w:bidi w:val="0"/>
-        <w:jc w:val="left"/>
-        <w:rPr>
-          <w:rFonts w:ascii="Times New Roman" w:hAnsi="Times New Roman"/>
-          <w:u w:val="none"/>
-        </w:rPr>
-      </w:pPr>
-      <w:r>
-        <w:rPr>
-          <w:rFonts w:ascii="Times New Roman" w:hAnsi="Times New Roman"/>
-          <w:b w:val="false"/>
-          <w:bCs w:val="false"/>
-          <w:sz w:val="24"/>
-          <w:szCs w:val="24"/>
-          <w:u w:val="none"/>
-        </w:rPr>
-        <w:tab/>
-        <w:tab/>
-        <w:t>*codSup → executivo(cpf)</w:t>
-      </w:r>
-    </w:p>
-    <w:p>
-      <w:pPr>
-        <w:pStyle w:val="Normal"/>
-        <w:bidi w:val="0"/>
-        <w:jc w:val="left"/>
-        <w:rPr>
-          <w:b w:val="false"/>
-          <w:bCs w:val="false"/>
-          <w:sz w:val="24"/>
-          <w:szCs w:val="24"/>
-        </w:rPr>
-      </w:pPr>
-      <w:r>
-        <w:rPr>
-          <w:b w:val="false"/>
-          <w:bCs w:val="false"/>
-          <w:sz w:val="24"/>
-          <w:szCs w:val="24"/>
-        </w:rPr>
-      </w:r>
-    </w:p>
-    <w:p>
-      <w:pPr>
-        <w:pStyle w:val="Normal"/>
-        <w:bidi w:val="0"/>
-        <w:jc w:val="left"/>
-        <w:rPr>
-          <w:b w:val="false"/>
-          <w:bCs w:val="false"/>
-          <w:sz w:val="24"/>
-          <w:szCs w:val="24"/>
-        </w:rPr>
-      </w:pPr>
-      <w:r>
-        <w:rPr>
-          <w:b w:val="false"/>
-          <w:bCs w:val="false"/>
-          <w:sz w:val="24"/>
-          <w:szCs w:val="24"/>
-        </w:rPr>
-      </w:r>
-    </w:p>
-    <w:p>
-      <w:pPr>
-        <w:pStyle w:val="BodyText"/>
-        <w:bidi w:val="0"/>
-        <w:jc w:val="left"/>
-        <w:rPr>
-          <w:rFonts w:ascii="Times New Roman" w:hAnsi="Times New Roman"/>
-          <w:b/>
-          <w:bCs/>
-          <w:sz w:val="28"/>
-          <w:szCs w:val="28"/>
-        </w:rPr>
-      </w:pPr>
-      <w:r>
-        <w:rPr>
-          <w:rFonts w:ascii="Times New Roman" w:hAnsi="Times New Roman"/>
-          <w:b/>
-          <w:bCs/>
-          <w:sz w:val="24"/>
-          <w:szCs w:val="24"/>
-        </w:rPr>
-        <w:t>Relação N : N</w:t>
-      </w:r>
-    </w:p>
-    <w:p>
-      <w:pPr>
-        <w:pStyle w:val="BodyText"/>
-        <w:bidi w:val="0"/>
-        <w:jc w:val="left"/>
-        <w:rPr>
-          <w:rFonts w:ascii="Times New Roman" w:hAnsi="Times New Roman"/>
-        </w:rPr>
-      </w:pPr>
-      <w:r>
-        <w:rPr>
-          <w:rFonts w:ascii="Times New Roman" w:hAnsi="Times New Roman"/>
-          <w:b/>
-          <w:bCs/>
-          <w:sz w:val="24"/>
-          <w:szCs w:val="24"/>
-        </w:rPr>
-        <w:tab/>
-      </w:r>
-      <w:r>
-        <w:rPr>
-          <w:rFonts w:ascii="Times New Roman" w:hAnsi="Times New Roman"/>
-          <w:b w:val="false"/>
-          <w:bCs w:val="false"/>
-          <w:sz w:val="24"/>
-          <w:szCs w:val="24"/>
-        </w:rPr>
-        <w:t>batalha (</w:t>
-      </w:r>
-      <w:r>
-        <w:rPr>
-          <w:rFonts w:ascii="Times New Roman" w:hAnsi="Times New Roman"/>
-          <w:b w:val="false"/>
-          <w:bCs w:val="false"/>
-          <w:sz w:val="24"/>
-          <w:szCs w:val="24"/>
-          <w:u w:val="single"/>
-        </w:rPr>
-        <w:t>codM, codAH, nomeH</w:t>
+        <w:t>codM, codAH, nomeH,dataBatalha</w:t>
       </w:r>
       <w:r>
         <w:rPr>

</xml_diff>